<commit_message>
Seccion incluida en el formulario
</commit_message>
<xml_diff>
--- a/backend/app/form_templates/Prueba_formulario_1.docx
+++ b/backend/app/form_templates/Prueba_formulario_1.docx
@@ -257,6 +257,40 @@
     </w:p>
     <w:p>
       <w:pPr>
+        <w:pStyle w:val="ListParagraph"/>
+        <w:numPr>
+          <w:ilvl w:val="0"/>
+          <w:numId w:val="4"/>
+        </w:numPr>
+        <w:rPr>
+          <w:lang w:val="es-MX"/>
+        </w:rPr>
+      </w:pPr>
+      <w:r>
+        <w:rPr>
+          <w:lang w:val="es-MX"/>
+        </w:rPr>
+        <w:t>Sección donde se encuentra el perro:</w:t>
+      </w:r>
+    </w:p>
+    <w:p>
+      <w:pPr>
+        <w:pStyle w:val="ListParagraph"/>
+      </w:pPr>
+      <w:r>
+        <w:t>{{</w:t>
+      </w:r>
+      <w:proofErr w:type="spellStart"/>
+      <w:r>
+        <w:t>dog_section</w:t>
+      </w:r>
+      <w:proofErr w:type="spellEnd"/>
+      <w:r>
+        <w:t>}}</w:t>
+      </w:r>
+    </w:p>
+    <w:p>
+      <w:pPr>
         <w:rPr>
           <w:b/>
           <w:bCs/>
@@ -924,7 +958,6 @@
           <w:bCs/>
           <w:lang w:val="es-MX"/>
         </w:rPr>
-        <w:lastRenderedPageBreak/>
         <w:t xml:space="preserve">Sobre el espacio </w:t>
       </w:r>
       <w:r>
@@ -989,19 +1022,11 @@
         </w:rPr>
         <w:t>{{</w:t>
       </w:r>
-      <w:proofErr w:type="gramStart"/>
-      <w:r>
-        <w:rPr>
-          <w:lang w:val="es-MX"/>
-        </w:rPr>
-        <w:t>living</w:t>
-      </w:r>
-      <w:proofErr w:type="gramEnd"/>
-      <w:r>
-        <w:rPr>
-          <w:lang w:val="es-MX"/>
-        </w:rPr>
-        <w:t>_form_field1</w:t>
+      <w:r>
+        <w:rPr>
+          <w:lang w:val="es-MX"/>
+        </w:rPr>
+        <w:t>living_form_field1</w:t>
       </w:r>
       <w:r>
         <w:rPr>
@@ -1041,19 +1066,11 @@
         </w:rPr>
         <w:t>{{</w:t>
       </w:r>
-      <w:proofErr w:type="gramStart"/>
-      <w:r>
-        <w:rPr>
-          <w:lang w:val="es-MX"/>
-        </w:rPr>
-        <w:t>living</w:t>
-      </w:r>
-      <w:proofErr w:type="gramEnd"/>
-      <w:r>
-        <w:rPr>
-          <w:lang w:val="es-MX"/>
-        </w:rPr>
-        <w:t>_form_field3</w:t>
+      <w:r>
+        <w:rPr>
+          <w:lang w:val="es-MX"/>
+        </w:rPr>
+        <w:t>living_form_field3</w:t>
       </w:r>
       <w:r>
         <w:rPr>
@@ -1094,19 +1111,11 @@
         </w:rPr>
         <w:t>{{</w:t>
       </w:r>
-      <w:proofErr w:type="gramStart"/>
-      <w:r>
-        <w:rPr>
-          <w:lang w:val="es-MX"/>
-        </w:rPr>
-        <w:t>living</w:t>
-      </w:r>
-      <w:proofErr w:type="gramEnd"/>
-      <w:r>
-        <w:rPr>
-          <w:lang w:val="es-MX"/>
-        </w:rPr>
-        <w:t>_form_field4</w:t>
+      <w:r>
+        <w:rPr>
+          <w:lang w:val="es-MX"/>
+        </w:rPr>
+        <w:t>living_form_field4</w:t>
       </w:r>
       <w:r>
         <w:rPr>
@@ -1147,19 +1156,11 @@
         </w:rPr>
         <w:t>{{</w:t>
       </w:r>
-      <w:proofErr w:type="gramStart"/>
-      <w:r>
-        <w:rPr>
-          <w:lang w:val="es-MX"/>
-        </w:rPr>
-        <w:t>living</w:t>
-      </w:r>
-      <w:proofErr w:type="gramEnd"/>
-      <w:r>
-        <w:rPr>
-          <w:lang w:val="es-MX"/>
-        </w:rPr>
-        <w:t>_form_field5</w:t>
+      <w:r>
+        <w:rPr>
+          <w:lang w:val="es-MX"/>
+        </w:rPr>
+        <w:t>living_form_field5</w:t>
       </w:r>
       <w:r>
         <w:rPr>
@@ -1212,19 +1213,11 @@
         </w:rPr>
         <w:t>{{</w:t>
       </w:r>
-      <w:proofErr w:type="gramStart"/>
-      <w:r>
-        <w:rPr>
-          <w:lang w:val="es-MX"/>
-        </w:rPr>
-        <w:t>living</w:t>
-      </w:r>
-      <w:proofErr w:type="gramEnd"/>
-      <w:r>
-        <w:rPr>
-          <w:lang w:val="es-MX"/>
-        </w:rPr>
-        <w:t>_form_field6</w:t>
+      <w:r>
+        <w:rPr>
+          <w:lang w:val="es-MX"/>
+        </w:rPr>
+        <w:t>living_form_field6</w:t>
       </w:r>
       <w:r>
         <w:rPr>
@@ -1244,7 +1237,6 @@
           <w:lang w:val="es-MX"/>
         </w:rPr>
       </w:pPr>
-      <w:proofErr w:type="gramStart"/>
       <w:r>
         <w:rPr>
           <w:lang w:val="es-MX"/>
@@ -1269,7 +1261,6 @@
         </w:rPr>
         <w:t>?</w:t>
       </w:r>
-      <w:proofErr w:type="gramEnd"/>
     </w:p>
     <w:p>
       <w:pPr>
@@ -1284,19 +1275,11 @@
         </w:rPr>
         <w:t>{{</w:t>
       </w:r>
-      <w:proofErr w:type="gramStart"/>
-      <w:r>
-        <w:rPr>
-          <w:lang w:val="es-MX"/>
-        </w:rPr>
-        <w:t>living</w:t>
-      </w:r>
-      <w:proofErr w:type="gramEnd"/>
-      <w:r>
-        <w:rPr>
-          <w:lang w:val="es-MX"/>
-        </w:rPr>
-        <w:t>_form_field7</w:t>
+      <w:r>
+        <w:rPr>
+          <w:lang w:val="es-MX"/>
+        </w:rPr>
+        <w:t>living_form_field7</w:t>
       </w:r>
       <w:r>
         <w:rPr>
@@ -1388,19 +1371,11 @@
         </w:rPr>
         <w:t>{{</w:t>
       </w:r>
-      <w:proofErr w:type="gramStart"/>
-      <w:r>
-        <w:rPr>
-          <w:lang w:val="es-MX"/>
-        </w:rPr>
-        <w:t>living</w:t>
-      </w:r>
-      <w:proofErr w:type="gramEnd"/>
-      <w:r>
-        <w:rPr>
-          <w:lang w:val="es-MX"/>
-        </w:rPr>
-        <w:t>_form_field9</w:t>
+      <w:r>
+        <w:rPr>
+          <w:lang w:val="es-MX"/>
+        </w:rPr>
+        <w:t>living_form_field9</w:t>
       </w:r>
       <w:r>
         <w:rPr>
@@ -1440,19 +1415,11 @@
         </w:rPr>
         <w:t>{{</w:t>
       </w:r>
-      <w:proofErr w:type="gramStart"/>
-      <w:r>
-        <w:rPr>
-          <w:lang w:val="es-MX"/>
-        </w:rPr>
-        <w:t>living</w:t>
-      </w:r>
-      <w:proofErr w:type="gramEnd"/>
-      <w:r>
-        <w:rPr>
-          <w:lang w:val="es-MX"/>
-        </w:rPr>
-        <w:t>_form_field10</w:t>
+      <w:r>
+        <w:rPr>
+          <w:lang w:val="es-MX"/>
+        </w:rPr>
+        <w:t>living_form_field10</w:t>
       </w:r>
       <w:r>
         <w:rPr>
@@ -1492,19 +1459,11 @@
         </w:rPr>
         <w:t>{{</w:t>
       </w:r>
-      <w:proofErr w:type="gramStart"/>
-      <w:r>
-        <w:rPr>
-          <w:lang w:val="es-MX"/>
-        </w:rPr>
-        <w:t>living</w:t>
-      </w:r>
-      <w:proofErr w:type="gramEnd"/>
-      <w:r>
-        <w:rPr>
-          <w:lang w:val="es-MX"/>
-        </w:rPr>
-        <w:t>_form_field11</w:t>
+      <w:r>
+        <w:rPr>
+          <w:lang w:val="es-MX"/>
+        </w:rPr>
+        <w:t>living_form_field11</w:t>
       </w:r>
       <w:r>
         <w:rPr>
@@ -1741,10 +1700,7 @@
         <w:t>dogcare_field</w:t>
       </w:r>
       <w:r>
-        <w:t>5</w:t>
-      </w:r>
-      <w:r>
-        <w:t>}}</w:t>
+        <w:t>5}}</w:t>
       </w:r>
     </w:p>
     <w:p>
@@ -1762,6 +1718,7 @@
         <w:rPr>
           <w:lang w:val="es-MX"/>
         </w:rPr>
+        <w:lastRenderedPageBreak/>
         <w:t>¿Qué pasará con el perrito cuando salgas de vacaciones?</w:t>
       </w:r>
     </w:p>
@@ -1776,17 +1733,13 @@
         <w:rPr>
           <w:lang w:val="es-MX"/>
         </w:rPr>
-        <w:lastRenderedPageBreak/>
         <w:t>{{</w:t>
       </w:r>
       <w:r>
         <w:t>dogcare_field</w:t>
       </w:r>
       <w:r>
-        <w:t>6</w:t>
-      </w:r>
-      <w:r>
-        <w:t>}}</w:t>
+        <w:t>6}}</w:t>
       </w:r>
     </w:p>
     <w:p>
@@ -1830,22 +1783,13 @@
         <w:rPr>
           <w:lang w:val="es-MX"/>
         </w:rPr>
-        <w:t>{{</w:t>
-      </w:r>
-      <w:r>
-        <w:rPr>
-          <w:lang w:val="es-MX"/>
-        </w:rPr>
-        <w:t>{{</w:t>
+        <w:t>{{{{</w:t>
       </w:r>
       <w:r>
         <w:t>dogcare_field</w:t>
       </w:r>
       <w:r>
-        <w:t>7</w:t>
-      </w:r>
-      <w:r>
-        <w:t>}}</w:t>
+        <w:t>7}}</w:t>
       </w:r>
     </w:p>
     <w:p>
@@ -1895,10 +1839,7 @@
         <w:t>dogcare_field</w:t>
       </w:r>
       <w:r>
-        <w:t>8</w:t>
-      </w:r>
-      <w:r>
-        <w:t>}}</w:t>
+        <w:t>8}}</w:t>
       </w:r>
     </w:p>
     <w:p>
@@ -1956,10 +1897,7 @@
         <w:t>dogcare_field</w:t>
       </w:r>
       <w:r>
-        <w:t>9</w:t>
-      </w:r>
-      <w:r>
-        <w:t>}}</w:t>
+        <w:t>9}}</w:t>
       </w:r>
     </w:p>
     <w:p>
@@ -2298,21 +2236,7 @@
         <w:rPr>
           <w:lang w:val="es-MX"/>
         </w:rPr>
-        <w:t xml:space="preserve">Es obligatorio enviar fotos regularmente del adoptado, su </w:t>
-      </w:r>
-      <w:proofErr w:type="gramStart"/>
-      <w:r>
-        <w:rPr>
-          <w:lang w:val="es-MX"/>
-        </w:rPr>
-        <w:t>carnet</w:t>
-      </w:r>
-      <w:proofErr w:type="gramEnd"/>
-      <w:r>
-        <w:rPr>
-          <w:lang w:val="es-MX"/>
-        </w:rPr>
-        <w:t xml:space="preserve"> de vacunación y evidencia de que se encuentra en </w:t>
+        <w:t xml:space="preserve">Es obligatorio enviar fotos regularmente del adoptado, su carnet de vacunación y evidencia de que se encuentra en </w:t>
       </w:r>
       <w:r>
         <w:rPr>
@@ -2720,7 +2644,7 @@
   <w:abstractNum w:abstractNumId="4" w15:restartNumberingAfterBreak="0">
     <w:nsid w:val="5C6B338D"/>
     <w:multiLevelType w:val="hybridMultilevel"/>
-    <w:tmpl w:val="D722C916"/>
+    <w:tmpl w:val="DB0006FC"/>
     <w:lvl w:ilvl="0" w:tplc="0409000F">
       <w:start w:val="1"/>
       <w:numFmt w:val="decimal"/>

</xml_diff>